<commit_message>
Orga Dokument mit Zusammenfassung und neuer Aufgabenverteilung für nächste Woche
</commit_message>
<xml_diff>
--- a/Assets/Documents/Orga Dokument_Bauernfabel.docx
+++ b/Assets/Documents/Orga Dokument_Bauernfabel.docx
@@ -668,6 +668,9 @@
       <w:r>
         <w:t>Sarah: Graph entwickeln</w:t>
       </w:r>
+      <w:r>
+        <w:t xml:space="preserve">. Python ausprobieren </w:t>
+      </w:r>
     </w:p>
     <w:p>
       <w:pPr>
@@ -794,9 +797,194 @@
       <w:r>
         <w:t xml:space="preserve">Timo: </w:t>
       </w:r>
+      <w:r>
+        <w:t>???</w:t>
+      </w:r>
     </w:p>
     <w:p/>
     <w:p>
+      <w:r>
+        <w:rPr>
+          <w:b/>
+          <w:bCs/>
+          <w:u w:val="single"/>
+        </w:rPr>
+        <w:t>Wichtigste Punkt</w:t>
+      </w:r>
+      <w:r>
+        <w:rPr>
+          <w:b/>
+          <w:bCs/>
+          <w:u w:val="single"/>
+        </w:rPr>
+        <w:t>e</w:t>
+      </w:r>
+      <w:r>
+        <w:rPr>
+          <w:b/>
+          <w:bCs/>
+          <w:u w:val="single"/>
+        </w:rPr>
+        <w:t>:</w:t>
+      </w:r>
+      <w:r>
+        <w:t xml:space="preserve"> </w:t>
+      </w:r>
+    </w:p>
+    <w:p>
+      <w:pPr>
+        <w:pStyle w:val="Listenabsatz"/>
+        <w:numPr>
+          <w:ilvl w:val="0"/>
+          <w:numId w:val="1"/>
+        </w:numPr>
+      </w:pPr>
+      <w:r>
+        <w:t>Graphen!</w:t>
+      </w:r>
+    </w:p>
+    <w:p>
+      <w:pPr>
+        <w:pStyle w:val="Listenabsatz"/>
+      </w:pPr>
+    </w:p>
+    <w:p>
+      <w:pPr>
+        <w:rPr>
+          <w:lang w:val="en-US"/>
+        </w:rPr>
+      </w:pPr>
+      <w:r>
+        <w:t xml:space="preserve"> </w:t>
+      </w:r>
+      <w:r>
+        <w:t xml:space="preserve">Wie mache ich </w:t>
+      </w:r>
+      <w:proofErr w:type="spellStart"/>
+      <w:r>
+        <w:t>literaturrecherche</w:t>
+      </w:r>
+      <w:proofErr w:type="spellEnd"/>
+      <w:r>
+        <w:t xml:space="preserve"> richtig. Suche genau dokumentieren </w:t>
+      </w:r>
+      <w:proofErr w:type="spellStart"/>
+      <w:r>
+        <w:t>jahn</w:t>
+      </w:r>
+      <w:proofErr w:type="spellEnd"/>
+      <w:r>
+        <w:t xml:space="preserve"> von </w:t>
+      </w:r>
+      <w:proofErr w:type="spellStart"/>
+      <w:r>
+        <w:t>brockel</w:t>
+      </w:r>
+      <w:proofErr w:type="spellEnd"/>
+      <w:r>
+        <w:t xml:space="preserve">. </w:t>
+      </w:r>
+      <w:proofErr w:type="spellStart"/>
+      <w:r>
+        <w:rPr>
+          <w:lang w:val="en-US"/>
+        </w:rPr>
+        <w:t>Matrizen</w:t>
+      </w:r>
+      <w:proofErr w:type="spellEnd"/>
+      <w:r>
+        <w:rPr>
+          <w:lang w:val="en-US"/>
+        </w:rPr>
+        <w:t xml:space="preserve"> von </w:t>
+      </w:r>
+      <w:proofErr w:type="spellStart"/>
+      <w:r>
+        <w:rPr>
+          <w:lang w:val="en-US"/>
+        </w:rPr>
+        <w:t>webster</w:t>
+      </w:r>
+      <w:proofErr w:type="spellEnd"/>
+      <w:r>
+        <w:rPr>
+          <w:lang w:val="en-US"/>
+        </w:rPr>
+        <w:t xml:space="preserve"> and </w:t>
+      </w:r>
+      <w:proofErr w:type="spellStart"/>
+      <w:r>
+        <w:rPr>
+          <w:lang w:val="en-US"/>
+        </w:rPr>
+        <w:t>watson</w:t>
+      </w:r>
+      <w:proofErr w:type="spellEnd"/>
+      <w:r>
+        <w:rPr>
+          <w:lang w:val="en-US"/>
+        </w:rPr>
+        <w:t xml:space="preserve"> </w:t>
+      </w:r>
+      <w:r>
+        <w:rPr>
+          <w:lang w:val="en-US"/>
+        </w:rPr>
+        <w:t xml:space="preserve"> </w:t>
+      </w:r>
+      <w:r>
+        <w:rPr>
+          <w:lang w:val="en-US"/>
+        </w:rPr>
+        <w:t>(</w:t>
+      </w:r>
+      <w:r>
+        <w:sym w:font="Wingdings" w:char="F0E0"/>
+      </w:r>
+      <w:r>
+        <w:rPr>
+          <w:lang w:val="en-US"/>
+        </w:rPr>
+        <w:t xml:space="preserve"> </w:t>
+      </w:r>
+      <w:r>
+        <w:rPr>
+          <w:b/>
+          <w:bCs/>
+          <w:lang w:val="en-US"/>
+        </w:rPr>
+        <w:t>EMAIL an UTESCH</w:t>
+      </w:r>
+      <w:r>
+        <w:rPr>
+          <w:b/>
+          <w:bCs/>
+          <w:lang w:val="en-US"/>
+        </w:rPr>
+        <w:t>)</w:t>
+      </w:r>
+    </w:p>
+    <w:p>
+      <w:pPr>
+        <w:rPr>
+          <w:lang w:val="en-US"/>
+        </w:rPr>
+      </w:pPr>
+      <w:r>
+        <w:rPr>
+          <w:lang w:val="en-US"/>
+        </w:rPr>
+        <w:t xml:space="preserve">Reconstructing the giant </w:t>
+      </w:r>
+    </w:p>
+    <w:p>
+      <w:pPr>
+        <w:rPr>
+          <w:lang w:val="en-US"/>
+        </w:rPr>
+      </w:pPr>
+    </w:p>
+    <w:p>
       <w:pPr>
         <w:rPr>
           <w:u w:val="single"/>
@@ -808,6 +996,12 @@
         </w:rPr>
         <w:t>Was soll unser nächster Prototyp können?</w:t>
       </w:r>
+      <w:r>
+        <w:rPr>
+          <w:u w:val="single"/>
+        </w:rPr>
+        <w:t xml:space="preserve"> Offene Fragen</w:t>
+      </w:r>
     </w:p>
     <w:p>
       <w:pPr>
@@ -820,6 +1014,21 @@
       <w:r>
         <w:t>Bauern erweitern. Mehr als vier Bauern und damit mehr als vier Felder</w:t>
       </w:r>
+      <w:r>
+        <w:t xml:space="preserve">. </w:t>
+      </w:r>
+    </w:p>
+    <w:p>
+      <w:pPr>
+        <w:pStyle w:val="Listenabsatz"/>
+        <w:numPr>
+          <w:ilvl w:val="0"/>
+          <w:numId w:val="1"/>
+        </w:numPr>
+      </w:pPr>
+      <w:r>
+        <w:t>Storytelling ??</w:t>
+      </w:r>
     </w:p>
     <w:p>
       <w:pPr>
@@ -831,9 +1040,1192 @@
       </w:pPr>
       <w:r>
         <w:t xml:space="preserve">Darstellung mit einfachen Körnern </w:t>
+      </w:r>
+    </w:p>
+    <w:p>
+      <w:pPr>
+        <w:pStyle w:val="Listenabsatz"/>
+        <w:numPr>
+          <w:ilvl w:val="0"/>
+          <w:numId w:val="1"/>
+        </w:numPr>
+      </w:pPr>
+      <w:r>
+        <w:t>Auswählen wer kooperieren kann?</w:t>
+      </w:r>
+    </w:p>
+    <w:p>
+      <w:pPr>
+        <w:pStyle w:val="Listenabsatz"/>
+        <w:numPr>
+          <w:ilvl w:val="0"/>
+          <w:numId w:val="1"/>
+        </w:numPr>
+      </w:pPr>
+      <w:r>
+        <w:t xml:space="preserve">Statistik die zeigt was passiert, wenn niemand kooperiert hat oder wenn alle kooperieren ? </w:t>
+      </w:r>
+    </w:p>
+    <w:p>
+      <w:pPr>
+        <w:pStyle w:val="Listenabsatz"/>
+        <w:numPr>
+          <w:ilvl w:val="0"/>
+          <w:numId w:val="1"/>
+        </w:numPr>
+      </w:pPr>
+      <w:proofErr w:type="spellStart"/>
+      <w:r>
+        <w:t>Map</w:t>
+      </w:r>
+      <w:proofErr w:type="spellEnd"/>
+      <w:r>
+        <w:t xml:space="preserve"> mit Level freischalten </w:t>
+      </w:r>
+    </w:p>
+    <w:p>
+      <w:pPr>
+        <w:pStyle w:val="Listenabsatz"/>
+        <w:numPr>
+          <w:ilvl w:val="0"/>
+          <w:numId w:val="1"/>
+        </w:numPr>
+      </w:pPr>
+      <w:r>
+        <w:t xml:space="preserve">Max Kooperationsmenge von Bauern (Hälfte der Bauern) </w:t>
+      </w:r>
+    </w:p>
+    <w:p>
+      <w:pPr>
+        <w:pStyle w:val="Listenabsatz"/>
+        <w:numPr>
+          <w:ilvl w:val="0"/>
+          <w:numId w:val="1"/>
+        </w:numPr>
+      </w:pPr>
+      <w:r>
+        <w:t xml:space="preserve">Kooperieren mit Bauern die die gleiche Ernte oder mit Bauern die unterschiedliche Ernten haben </w:t>
+      </w:r>
+    </w:p>
+    <w:p>
+      <w:pPr>
+        <w:pStyle w:val="Listenabsatz"/>
+        <w:numPr>
+          <w:ilvl w:val="0"/>
+          <w:numId w:val="1"/>
+        </w:numPr>
+      </w:pPr>
+      <w:r>
+        <w:t>Man braucht keine detaillierte Ansicht der Felder, da wir kein Korn  haben</w:t>
+      </w:r>
+    </w:p>
+    <w:p>
+      <w:pPr>
+        <w:pStyle w:val="Listenabsatz"/>
+        <w:numPr>
+          <w:ilvl w:val="0"/>
+          <w:numId w:val="1"/>
+        </w:numPr>
+      </w:pPr>
+      <w:r>
+        <w:t xml:space="preserve">Zwei Ansichten? Strategie-Sicht und Detail-Ansicht </w:t>
+      </w:r>
+    </w:p>
+    <w:p>
+      <w:pPr>
+        <w:pStyle w:val="Listenabsatz"/>
+        <w:numPr>
+          <w:ilvl w:val="0"/>
+          <w:numId w:val="1"/>
+        </w:numPr>
+      </w:pPr>
+      <w:r>
+        <w:t xml:space="preserve">Gute Ernten vs. Schlechte Ernten </w:t>
+      </w:r>
+    </w:p>
+    <w:p>
+      <w:pPr>
+        <w:pStyle w:val="Listenabsatz"/>
+        <w:numPr>
+          <w:ilvl w:val="0"/>
+          <w:numId w:val="1"/>
+        </w:numPr>
+      </w:pPr>
+      <w:r>
+        <w:t xml:space="preserve">Wo liegt die </w:t>
+      </w:r>
+      <w:r>
+        <w:rPr>
+          <w:b/>
+          <w:bCs/>
+        </w:rPr>
+        <w:t>Herausforderung</w:t>
+      </w:r>
+      <w:r>
+        <w:t xml:space="preserve">? </w:t>
+      </w:r>
+    </w:p>
+    <w:p>
+      <w:pPr>
+        <w:pStyle w:val="Listenabsatz"/>
+        <w:numPr>
+          <w:ilvl w:val="0"/>
+          <w:numId w:val="1"/>
+        </w:numPr>
+      </w:pPr>
+      <w:r>
+        <w:t>Nice-</w:t>
+      </w:r>
+      <w:proofErr w:type="spellStart"/>
+      <w:r>
+        <w:t>to</w:t>
+      </w:r>
+      <w:proofErr w:type="spellEnd"/>
+      <w:r>
+        <w:t>-</w:t>
+      </w:r>
+      <w:proofErr w:type="spellStart"/>
+      <w:r>
+        <w:t>have</w:t>
+      </w:r>
+      <w:proofErr w:type="spellEnd"/>
+      <w:r>
+        <w:t xml:space="preserve"> am Ende: </w:t>
+      </w:r>
+      <w:r>
+        <w:t xml:space="preserve">Mehrspieler-Modus </w:t>
+      </w:r>
+    </w:p>
+    <w:p>
+      <w:pPr>
+        <w:pStyle w:val="Listenabsatz"/>
+        <w:numPr>
+          <w:ilvl w:val="1"/>
+          <w:numId w:val="1"/>
+        </w:numPr>
+      </w:pPr>
+      <w:r>
+        <w:t>Große Karte mit vielen Königreichen</w:t>
+      </w:r>
+    </w:p>
+    <w:p>
+      <w:pPr>
+        <w:pStyle w:val="Listenabsatz"/>
+        <w:numPr>
+          <w:ilvl w:val="1"/>
+          <w:numId w:val="1"/>
+        </w:numPr>
+      </w:pPr>
+      <w:r>
+        <w:t xml:space="preserve">Man weiß nichts von anderen Spielern </w:t>
+      </w:r>
+    </w:p>
+    <w:p>
+      <w:pPr>
+        <w:pStyle w:val="Listenabsatz"/>
+        <w:numPr>
+          <w:ilvl w:val="1"/>
+          <w:numId w:val="1"/>
+        </w:numPr>
+      </w:pPr>
+      <w:r>
+        <w:t xml:space="preserve">Gefahr dass man Angegriffen wird </w:t>
+      </w:r>
+    </w:p>
+    <w:p>
+      <w:pPr>
+        <w:pStyle w:val="Listenabsatz"/>
+        <w:numPr>
+          <w:ilvl w:val="1"/>
+          <w:numId w:val="1"/>
+        </w:numPr>
+      </w:pPr>
+      <w:r>
+        <w:lastRenderedPageBreak/>
+        <w:t>Isolation vs. Kooperation</w:t>
+      </w:r>
+    </w:p>
+    <w:p>
+      <w:pPr>
+        <w:pStyle w:val="Listenabsatz"/>
+        <w:numPr>
+          <w:ilvl w:val="1"/>
+          <w:numId w:val="1"/>
+        </w:numPr>
+      </w:pPr>
+      <w:r>
+        <w:t>Möchte ich mit anderen Königreichen kooperieren</w:t>
+      </w:r>
+      <w:r>
+        <w:t xml:space="preserve">? </w:t>
+      </w:r>
+      <w:r>
+        <w:t>Zusammenlegen und teilen</w:t>
+      </w:r>
+      <w:r>
+        <w:t>?</w:t>
+      </w:r>
+    </w:p>
+    <w:p>
+      <w:pPr>
+        <w:pStyle w:val="Listenabsatz"/>
+        <w:numPr>
+          <w:ilvl w:val="1"/>
+          <w:numId w:val="1"/>
+        </w:numPr>
+      </w:pPr>
+      <w:r>
+        <w:t>Zwei gegensätzliche Konzepte zusammen führen</w:t>
+      </w:r>
+    </w:p>
+    <w:p>
+      <w:pPr>
+        <w:pStyle w:val="Listenabsatz"/>
+        <w:numPr>
+          <w:ilvl w:val="0"/>
+          <w:numId w:val="1"/>
+        </w:numPr>
+      </w:pPr>
+      <w:r>
+        <w:t>Parameter</w:t>
+      </w:r>
+    </w:p>
+    <w:p>
+      <w:pPr>
+        <w:pStyle w:val="Listenabsatz"/>
+        <w:numPr>
+          <w:ilvl w:val="1"/>
+          <w:numId w:val="1"/>
+        </w:numPr>
+      </w:pPr>
+      <w:r>
+        <w:t>#Runden</w:t>
+      </w:r>
+    </w:p>
+    <w:p>
+      <w:pPr>
+        <w:pStyle w:val="Listenabsatz"/>
+        <w:numPr>
+          <w:ilvl w:val="1"/>
+          <w:numId w:val="1"/>
+        </w:numPr>
+      </w:pPr>
+      <w:r>
+        <w:t>#Spieler</w:t>
+      </w:r>
+    </w:p>
+    <w:p>
+      <w:pPr>
+        <w:pStyle w:val="Listenabsatz"/>
+        <w:numPr>
+          <w:ilvl w:val="1"/>
+          <w:numId w:val="1"/>
+        </w:numPr>
+      </w:pPr>
+      <w:r>
+        <w:t>Häufigkeit der Wahrscheinlichkeiten</w:t>
+      </w:r>
+    </w:p>
+    <w:p>
+      <w:pPr>
+        <w:pStyle w:val="Listenabsatz"/>
+        <w:numPr>
+          <w:ilvl w:val="1"/>
+          <w:numId w:val="1"/>
+        </w:numPr>
+      </w:pPr>
+      <w:r>
+        <w:t xml:space="preserve">Wahrscheinlichkeiten </w:t>
+      </w:r>
+    </w:p>
+    <w:p>
+      <w:pPr>
+        <w:pStyle w:val="Listenabsatz"/>
+        <w:numPr>
+          <w:ilvl w:val="0"/>
+          <w:numId w:val="1"/>
+        </w:numPr>
+      </w:pPr>
+      <w:r>
+        <w:t xml:space="preserve">Kurvenschar in Diagramm darstellen. Welche Auswirkungen haben die unterschiedlichen Parameter </w:t>
+      </w:r>
+    </w:p>
+    <w:p>
+      <w:pPr>
+        <w:pStyle w:val="Listenabsatz"/>
+        <w:numPr>
+          <w:ilvl w:val="0"/>
+          <w:numId w:val="1"/>
+        </w:numPr>
+      </w:pPr>
+      <w:r>
+        <w:t xml:space="preserve">Wie viele Spieler lasse ich zu? Wie viele Runden? Oder selber die Spieler entscheiden lassen </w:t>
+      </w:r>
+    </w:p>
+    <w:p>
+      <w:pPr>
+        <w:pStyle w:val="Listenabsatz"/>
+        <w:numPr>
+          <w:ilvl w:val="0"/>
+          <w:numId w:val="1"/>
+        </w:numPr>
+      </w:pPr>
+      <w:r>
+        <w:t xml:space="preserve">Gute Ernten investieren </w:t>
+      </w:r>
+      <w:r>
+        <w:sym w:font="Wingdings" w:char="F0E0"/>
+      </w:r>
+      <w:r>
+        <w:t xml:space="preserve"> Saatgut, Technologien bauen. Multiplikatoren werden besser. Bandbreite der Ausschläge wird geringer (Vgl. Aktienkurs) </w:t>
+      </w:r>
+    </w:p>
+    <w:p>
+      <w:pPr>
+        <w:pStyle w:val="Listenabsatz"/>
+        <w:numPr>
+          <w:ilvl w:val="0"/>
+          <w:numId w:val="1"/>
+        </w:numPr>
+      </w:pPr>
+      <w:r>
+        <w:t xml:space="preserve">Wie nimmt man Veränderungen vor? Drehregler etc. </w:t>
+      </w:r>
+    </w:p>
+    <w:p>
+      <w:pPr>
+        <w:pStyle w:val="Listenabsatz"/>
+        <w:numPr>
+          <w:ilvl w:val="0"/>
+          <w:numId w:val="1"/>
+        </w:numPr>
+      </w:pPr>
+      <w:r>
+        <w:t xml:space="preserve">Was ist dann der Output? </w:t>
+      </w:r>
+    </w:p>
+    <w:p>
+      <w:pPr>
+        <w:pStyle w:val="Listenabsatz"/>
+        <w:numPr>
+          <w:ilvl w:val="0"/>
+          <w:numId w:val="1"/>
+        </w:numPr>
+      </w:pPr>
+      <w:r>
+        <w:t xml:space="preserve">Überblick über alle Parameter </w:t>
+      </w:r>
+      <w:r>
+        <w:t xml:space="preserve">mit Zuordnung, wo habe ich was verändert und was kam dann raus </w:t>
+      </w:r>
+    </w:p>
+    <w:p>
+      <w:pPr>
+        <w:pStyle w:val="Listenabsatz"/>
+        <w:numPr>
+          <w:ilvl w:val="0"/>
+          <w:numId w:val="1"/>
+        </w:numPr>
+      </w:pPr>
+      <w:r>
+        <w:t xml:space="preserve">Datensätze speichern und graphisch ausgeben </w:t>
+      </w:r>
+    </w:p>
+    <w:p>
+      <w:pPr>
+        <w:pStyle w:val="Listenabsatz"/>
+        <w:numPr>
+          <w:ilvl w:val="0"/>
+          <w:numId w:val="1"/>
+        </w:numPr>
+      </w:pPr>
+      <w:r>
+        <w:t xml:space="preserve">Ein Tutorial-Level mit vier Bauern, vier Feldern und fixer #Runden </w:t>
+      </w:r>
+    </w:p>
+    <w:p>
+      <w:pPr>
+        <w:pStyle w:val="Listenabsatz"/>
+        <w:numPr>
+          <w:ilvl w:val="0"/>
+          <w:numId w:val="1"/>
+        </w:numPr>
+      </w:pPr>
+      <w:r>
+        <w:t>Danach kann man weiter ausbauen und am Ende alle Graphen vergleiche</w:t>
+      </w:r>
+      <w:r>
+        <w:t xml:space="preserve">n </w:t>
+      </w:r>
+      <w:r>
+        <w:t xml:space="preserve"> </w:t>
+      </w:r>
+    </w:p>
+    <w:p>
+      <w:pPr>
+        <w:pStyle w:val="Listenabsatz"/>
+        <w:numPr>
+          <w:ilvl w:val="0"/>
+          <w:numId w:val="1"/>
+        </w:numPr>
+      </w:pPr>
+      <w:r>
+        <w:t xml:space="preserve">Python, </w:t>
+      </w:r>
+      <w:proofErr w:type="spellStart"/>
+      <w:r>
+        <w:t>Anaconda</w:t>
+      </w:r>
+      <w:proofErr w:type="spellEnd"/>
+      <w:r>
+        <w:t xml:space="preserve"> für die Visualisierung benutzen </w:t>
+      </w:r>
+    </w:p>
+    <w:p>
+      <w:pPr>
+        <w:pStyle w:val="Listenabsatz"/>
+        <w:numPr>
+          <w:ilvl w:val="0"/>
+          <w:numId w:val="1"/>
+        </w:numPr>
+      </w:pPr>
+      <w:r>
+        <w:t xml:space="preserve">E-Book über Spiele programmieren in Python </w:t>
+      </w:r>
+      <w:r>
+        <w:sym w:font="Wingdings" w:char="F0E0"/>
+      </w:r>
+      <w:r>
+        <w:t xml:space="preserve"> E-Mail schreiben </w:t>
+      </w:r>
+    </w:p>
+    <w:p>
+      <w:pPr>
+        <w:pStyle w:val="Listenabsatz"/>
+        <w:numPr>
+          <w:ilvl w:val="0"/>
+          <w:numId w:val="1"/>
+        </w:numPr>
+      </w:pPr>
+      <w:r>
+        <w:t xml:space="preserve">Musik. </w:t>
+      </w:r>
+    </w:p>
+    <w:p/>
+    <w:p/>
+    <w:p>
+      <w:pPr>
+        <w:jc w:val="right"/>
+      </w:pPr>
+      <w:r>
+        <w:t>19.11.2019</w:t>
+      </w:r>
+    </w:p>
+    <w:p>
+      <w:pPr>
+        <w:rPr>
+          <w:u w:val="single"/>
+        </w:rPr>
+      </w:pPr>
+      <w:r>
+        <w:rPr>
+          <w:u w:val="single"/>
+        </w:rPr>
+        <w:t>Python – Unity</w:t>
+      </w:r>
+      <w:r>
+        <w:rPr>
+          <w:u w:val="single"/>
+        </w:rPr>
+        <w:t>:</w:t>
+      </w:r>
+    </w:p>
+    <w:p>
+      <w:pPr>
+        <w:pStyle w:val="Listenabsatz"/>
+        <w:numPr>
+          <w:ilvl w:val="0"/>
+          <w:numId w:val="1"/>
+        </w:numPr>
+      </w:pPr>
+      <w:r>
+        <w:t>Versuch Spiel in Python zu implementieren funktioniert nicht ganz optimal</w:t>
+      </w:r>
+    </w:p>
+    <w:p>
+      <w:pPr>
+        <w:pStyle w:val="Listenabsatz"/>
+        <w:numPr>
+          <w:ilvl w:val="0"/>
+          <w:numId w:val="1"/>
+        </w:numPr>
+      </w:pPr>
+      <w:proofErr w:type="spellStart"/>
+      <w:r>
+        <w:t>Pygame</w:t>
+      </w:r>
+      <w:proofErr w:type="spellEnd"/>
+      <w:r>
+        <w:t xml:space="preserve">/ </w:t>
+      </w:r>
+      <w:proofErr w:type="spellStart"/>
+      <w:r>
+        <w:t>pyplot</w:t>
+      </w:r>
+      <w:proofErr w:type="spellEnd"/>
+      <w:r>
+        <w:t xml:space="preserve"> Konflikt </w:t>
+      </w:r>
+    </w:p>
+    <w:p>
+      <w:pPr>
+        <w:pStyle w:val="Listenabsatz"/>
+        <w:numPr>
+          <w:ilvl w:val="0"/>
+          <w:numId w:val="1"/>
+        </w:numPr>
+      </w:pPr>
+      <w:r>
+        <w:t>Deshalb die Entscheidung, nur den Graphen mit Python plotten zu lassen und alles weitere in Unity zu belassen</w:t>
+      </w:r>
+      <w:r>
+        <w:t xml:space="preserve">. Python Skripte mit C# in Unity integrieren </w:t>
+      </w:r>
+    </w:p>
+    <w:p>
+      <w:pPr>
+        <w:pStyle w:val="Listenabsatz"/>
+        <w:numPr>
+          <w:ilvl w:val="0"/>
+          <w:numId w:val="1"/>
+        </w:numPr>
+      </w:pPr>
+      <w:r>
+        <w:t>Textdatei wird zwischengespeichert. Erzeugt Bild. Bild wird mit Unity geholt</w:t>
+      </w:r>
+    </w:p>
+    <w:p>
+      <w:pPr>
+        <w:pStyle w:val="Listenabsatz"/>
+        <w:numPr>
+          <w:ilvl w:val="0"/>
+          <w:numId w:val="1"/>
+        </w:numPr>
+      </w:pPr>
+      <w:r>
+        <w:t xml:space="preserve">Zunächst werden immer 10 Durchläufe simuliert und im Graphen ausgegeben </w:t>
+      </w:r>
+    </w:p>
+    <w:p>
+      <w:pPr>
+        <w:pStyle w:val="Listenabsatz"/>
+        <w:numPr>
+          <w:ilvl w:val="0"/>
+          <w:numId w:val="1"/>
+        </w:numPr>
+      </w:pPr>
+      <w:r>
+        <w:t xml:space="preserve">Kommandozeile sollte noch entfernt werden. Ploppt immer als Pop </w:t>
+      </w:r>
+      <w:proofErr w:type="spellStart"/>
+      <w:r>
+        <w:t>up</w:t>
+      </w:r>
+      <w:proofErr w:type="spellEnd"/>
+      <w:r>
+        <w:t xml:space="preserve"> Fenster auf </w:t>
+      </w:r>
+    </w:p>
+    <w:p/>
+    <w:p>
+      <w:r>
+        <w:rPr>
+          <w:u w:val="single"/>
+        </w:rPr>
+        <w:t>Graphen</w:t>
+      </w:r>
+      <w:r>
+        <w:t>:</w:t>
+      </w:r>
+    </w:p>
+    <w:p>
+      <w:pPr>
+        <w:pStyle w:val="Listenabsatz"/>
+        <w:numPr>
+          <w:ilvl w:val="0"/>
+          <w:numId w:val="1"/>
+        </w:numPr>
+      </w:pPr>
+      <w:r>
+        <w:t xml:space="preserve">Spinnen Koordinatensystem </w:t>
+      </w:r>
+    </w:p>
+    <w:p>
+      <w:pPr>
+        <w:pStyle w:val="Listenabsatz"/>
+        <w:numPr>
+          <w:ilvl w:val="0"/>
+          <w:numId w:val="1"/>
+        </w:numPr>
+      </w:pPr>
+      <w:r>
+        <w:t>6 verschiedene Attribute in einer Graphik darstellen</w:t>
+      </w:r>
+    </w:p>
+    <w:p>
+      <w:pPr>
+        <w:pStyle w:val="Listenabsatz"/>
+        <w:numPr>
+          <w:ilvl w:val="0"/>
+          <w:numId w:val="1"/>
+        </w:numPr>
+      </w:pPr>
+      <w:r>
+        <w:t xml:space="preserve">Skalierbarkeit </w:t>
+      </w:r>
+    </w:p>
+    <w:p>
+      <w:pPr>
+        <w:pStyle w:val="Listenabsatz"/>
+        <w:numPr>
+          <w:ilvl w:val="0"/>
+          <w:numId w:val="1"/>
+        </w:numPr>
+      </w:pPr>
+      <w:r>
+        <w:t>Anhand der Fläche eine Bewertung ausgeben</w:t>
+      </w:r>
+    </w:p>
+    <w:p>
+      <w:pPr>
+        <w:pStyle w:val="Listenabsatz"/>
+        <w:numPr>
+          <w:ilvl w:val="0"/>
+          <w:numId w:val="1"/>
+        </w:numPr>
+      </w:pPr>
+      <w:r>
+        <w:t>Auf einem Blick verschiedene Parameter</w:t>
+      </w:r>
+    </w:p>
+    <w:p/>
+    <w:p/>
+    <w:p>
+      <w:pPr>
+        <w:rPr>
+          <w:u w:val="single"/>
+        </w:rPr>
+      </w:pPr>
+      <w:r>
+        <w:rPr>
+          <w:u w:val="single"/>
+        </w:rPr>
+        <w:lastRenderedPageBreak/>
+        <w:t>Präsentation</w:t>
+      </w:r>
+      <w:r>
+        <w:rPr>
+          <w:u w:val="single"/>
+        </w:rPr>
+        <w:t xml:space="preserve"> unseres Business-Simulation-Spiels</w:t>
+      </w:r>
+      <w:r>
+        <w:rPr>
+          <w:u w:val="single"/>
+        </w:rPr>
+        <w:t>:</w:t>
+      </w:r>
+    </w:p>
+    <w:p>
+      <w:pPr>
+        <w:pStyle w:val="Listenabsatz"/>
+        <w:numPr>
+          <w:ilvl w:val="0"/>
+          <w:numId w:val="1"/>
+        </w:numPr>
+      </w:pPr>
+      <w:r>
+        <w:t>Demo Day</w:t>
+      </w:r>
+      <w:r>
+        <w:t xml:space="preserve"> an der TUM</w:t>
+      </w:r>
+    </w:p>
+    <w:p>
+      <w:pPr>
+        <w:pStyle w:val="Listenabsatz"/>
+        <w:numPr>
+          <w:ilvl w:val="1"/>
+          <w:numId w:val="1"/>
+        </w:numPr>
+      </w:pPr>
+      <w:r>
+        <w:t>4. Februar</w:t>
+      </w:r>
+    </w:p>
+    <w:p>
+      <w:pPr>
+        <w:pStyle w:val="Listenabsatz"/>
+        <w:numPr>
+          <w:ilvl w:val="1"/>
+          <w:numId w:val="1"/>
+        </w:numPr>
+      </w:pPr>
+      <w:r>
+        <w:rPr>
+          <w:b/>
+          <w:bCs/>
+        </w:rPr>
+        <w:t>Anmeldung im Januar!</w:t>
+      </w:r>
+    </w:p>
+    <w:p>
+      <w:pPr>
+        <w:pStyle w:val="Listenabsatz"/>
+        <w:numPr>
+          <w:ilvl w:val="0"/>
+          <w:numId w:val="1"/>
+        </w:numPr>
+      </w:pPr>
+      <w:r>
+        <w:t xml:space="preserve">WERK1 </w:t>
+      </w:r>
+    </w:p>
+    <w:p>
+      <w:pPr>
+        <w:pStyle w:val="Listenabsatz"/>
+        <w:numPr>
+          <w:ilvl w:val="0"/>
+          <w:numId w:val="1"/>
+        </w:numPr>
+      </w:pPr>
+      <w:proofErr w:type="spellStart"/>
+      <w:r>
+        <w:t>GameCamp</w:t>
+      </w:r>
+      <w:proofErr w:type="spellEnd"/>
+    </w:p>
+    <w:p>
+      <w:pPr>
+        <w:pStyle w:val="Listenabsatz"/>
+        <w:numPr>
+          <w:ilvl w:val="0"/>
+          <w:numId w:val="1"/>
+        </w:numPr>
+      </w:pPr>
+      <w:r>
+        <w:t xml:space="preserve">IEEE Konferenz in Tallinn </w:t>
+      </w:r>
+    </w:p>
+    <w:p>
+      <w:pPr>
+        <w:pStyle w:val="Listenabsatz"/>
+        <w:numPr>
+          <w:ilvl w:val="0"/>
+          <w:numId w:val="1"/>
+        </w:numPr>
+      </w:pPr>
+      <w:r>
+        <w:t xml:space="preserve">24./25. Februar mit Spezialisten aus Texas </w:t>
+      </w:r>
+    </w:p>
+    <w:p>
+      <w:pPr>
+        <w:pStyle w:val="Listenabsatz"/>
+        <w:numPr>
+          <w:ilvl w:val="0"/>
+          <w:numId w:val="1"/>
+        </w:numPr>
+      </w:pPr>
+      <w:proofErr w:type="spellStart"/>
+      <w:r>
+        <w:t>Schülerakadamie</w:t>
+      </w:r>
+      <w:proofErr w:type="spellEnd"/>
+      <w:r>
+        <w:t xml:space="preserve"> </w:t>
+      </w:r>
+      <w:proofErr w:type="spellStart"/>
+      <w:r>
+        <w:t>Serious</w:t>
+      </w:r>
+      <w:proofErr w:type="spellEnd"/>
+      <w:r>
+        <w:t xml:space="preserve"> Gaming </w:t>
+      </w:r>
+    </w:p>
+    <w:p>
+      <w:pPr>
+        <w:pStyle w:val="Listenabsatz"/>
+        <w:numPr>
+          <w:ilvl w:val="0"/>
+          <w:numId w:val="1"/>
+        </w:numPr>
+      </w:pPr>
+      <w:r>
+        <w:t>Therese von Bayer</w:t>
+      </w:r>
+      <w:r>
+        <w:t>n</w:t>
+      </w:r>
+      <w:r>
+        <w:t xml:space="preserve"> Schule </w:t>
+      </w:r>
+    </w:p>
+    <w:p>
+      <w:pPr>
+        <w:pStyle w:val="Listenabsatz"/>
+        <w:numPr>
+          <w:ilvl w:val="0"/>
+          <w:numId w:val="1"/>
+        </w:numPr>
+      </w:pPr>
+      <w:r>
+        <w:t>Europa oder doch andere Kontinente?</w:t>
+      </w:r>
+    </w:p>
+    <w:p/>
+    <w:p>
+      <w:pPr>
+        <w:rPr>
+          <w:u w:val="single"/>
+        </w:rPr>
+      </w:pPr>
+      <w:r>
+        <w:rPr>
+          <w:u w:val="single"/>
+        </w:rPr>
+        <w:t>Geschichte:</w:t>
+      </w:r>
+    </w:p>
+    <w:p>
+      <w:pPr>
+        <w:pStyle w:val="Listenabsatz"/>
+        <w:numPr>
+          <w:ilvl w:val="0"/>
+          <w:numId w:val="1"/>
+        </w:numPr>
+      </w:pPr>
+      <w:r>
+        <w:t xml:space="preserve">Overlay </w:t>
+      </w:r>
+      <w:proofErr w:type="spellStart"/>
+      <w:r>
+        <w:t>Textboxen</w:t>
+      </w:r>
+      <w:proofErr w:type="spellEnd"/>
+      <w:r>
+        <w:t xml:space="preserve"> die erzählen was passiert ist </w:t>
+      </w:r>
+    </w:p>
+    <w:p>
+      <w:pPr>
+        <w:pStyle w:val="Listenabsatz"/>
+        <w:numPr>
+          <w:ilvl w:val="0"/>
+          <w:numId w:val="1"/>
+        </w:numPr>
+      </w:pPr>
+      <w:r>
+        <w:t>Eingebaute Szenen mit Animationen</w:t>
+      </w:r>
+    </w:p>
+    <w:p>
+      <w:pPr>
+        <w:pStyle w:val="Listenabsatz"/>
+        <w:numPr>
+          <w:ilvl w:val="0"/>
+          <w:numId w:val="1"/>
+        </w:numPr>
+      </w:pPr>
+      <w:r>
+        <w:t>Amerika</w:t>
+      </w:r>
+    </w:p>
+    <w:p>
+      <w:pPr>
+        <w:pStyle w:val="Listenabsatz"/>
+        <w:numPr>
+          <w:ilvl w:val="0"/>
+          <w:numId w:val="1"/>
+        </w:numPr>
+      </w:pPr>
+      <w:r>
+        <w:t xml:space="preserve">Historische Situationen </w:t>
+      </w:r>
+    </w:p>
+    <w:p>
+      <w:pPr>
+        <w:pStyle w:val="Listenabsatz"/>
+        <w:numPr>
+          <w:ilvl w:val="1"/>
+          <w:numId w:val="1"/>
+        </w:numPr>
+      </w:pPr>
+      <w:r>
+        <w:t>Nil Überschwemmung im alten Ägypten</w:t>
+      </w:r>
+    </w:p>
+    <w:p>
+      <w:pPr>
+        <w:pStyle w:val="Listenabsatz"/>
+        <w:numPr>
+          <w:ilvl w:val="0"/>
+          <w:numId w:val="1"/>
+        </w:numPr>
+      </w:pPr>
+      <w:r>
+        <w:t xml:space="preserve">Zahlen werden zu groß. Arbeitsteilung </w:t>
+      </w:r>
+      <w:r>
+        <w:t xml:space="preserve">starten </w:t>
+      </w:r>
+    </w:p>
+    <w:p>
+      <w:pPr>
+        <w:pStyle w:val="Listenabsatz"/>
+        <w:numPr>
+          <w:ilvl w:val="0"/>
+          <w:numId w:val="1"/>
+        </w:numPr>
+      </w:pPr>
+      <w:r>
+        <w:t xml:space="preserve">Beim Nullpunkt anfangen? </w:t>
+      </w:r>
+    </w:p>
+    <w:p>
+      <w:pPr>
+        <w:pStyle w:val="Listenabsatz"/>
+        <w:numPr>
+          <w:ilvl w:val="0"/>
+          <w:numId w:val="1"/>
+        </w:numPr>
+      </w:pPr>
+      <w:r>
+        <w:t xml:space="preserve">Lieber fiktive Welt, um keine politischen Konflikte aufzurufen </w:t>
+      </w:r>
+    </w:p>
+    <w:p>
+      <w:pPr>
+        <w:pStyle w:val="Listenabsatz"/>
+        <w:numPr>
+          <w:ilvl w:val="0"/>
+          <w:numId w:val="1"/>
+        </w:numPr>
+      </w:pPr>
+      <w:r>
+        <w:t>Neuer Planet, Kontinent</w:t>
+      </w:r>
+    </w:p>
+    <w:p>
+      <w:pPr>
+        <w:pStyle w:val="Listenabsatz"/>
+        <w:numPr>
+          <w:ilvl w:val="0"/>
+          <w:numId w:val="1"/>
+        </w:numPr>
+      </w:pPr>
+      <w:r>
+        <w:t xml:space="preserve">Mittelalter </w:t>
+      </w:r>
+      <w:r>
+        <w:t xml:space="preserve">um Bauernsetting realistisch rüber zu bringen </w:t>
+      </w:r>
+    </w:p>
+    <w:p>
+      <w:pPr>
+        <w:pStyle w:val="Listenabsatz"/>
+        <w:numPr>
+          <w:ilvl w:val="0"/>
+          <w:numId w:val="1"/>
+        </w:numPr>
+      </w:pPr>
+      <w:r>
+        <w:t xml:space="preserve">Nicht komplett offensichtliche Analogien sind in Ordnung </w:t>
+      </w:r>
+    </w:p>
+    <w:p>
+      <w:pPr>
+        <w:pStyle w:val="Listenabsatz"/>
+        <w:numPr>
+          <w:ilvl w:val="0"/>
+          <w:numId w:val="1"/>
+        </w:numPr>
+      </w:pPr>
+      <w:r>
+        <w:t>Wissenschaftlicher Hintergrund und Motivation</w:t>
+      </w:r>
+    </w:p>
+    <w:p>
+      <w:pPr>
+        <w:pStyle w:val="Listenabsatz"/>
+        <w:numPr>
+          <w:ilvl w:val="0"/>
+          <w:numId w:val="1"/>
+        </w:numPr>
+      </w:pPr>
+      <w:r>
+        <w:t>Zielgruppe?</w:t>
+      </w:r>
+    </w:p>
+    <w:p>
+      <w:pPr>
+        <w:pStyle w:val="Listenabsatz"/>
+        <w:numPr>
+          <w:ilvl w:val="1"/>
+          <w:numId w:val="1"/>
+        </w:numPr>
+      </w:pPr>
+      <w:r>
+        <w:t xml:space="preserve">Auf </w:t>
+      </w:r>
+      <w:r>
+        <w:t>Konferenz sind meistens Professoren. Vielleicht nicht für kleine Kinder (?)</w:t>
       </w:r>
       <w:bookmarkStart w:id="0" w:name="_GoBack"/>
       <w:bookmarkEnd w:id="0"/>
+    </w:p>
+    <w:p>
+      <w:pPr>
+        <w:pStyle w:val="Listenabsatz"/>
+        <w:numPr>
+          <w:ilvl w:val="0"/>
+          <w:numId w:val="1"/>
+        </w:numPr>
+        <w:rPr>
+          <w:b/>
+          <w:bCs/>
+          <w:u w:val="single"/>
+        </w:rPr>
+      </w:pPr>
+      <w:r>
+        <w:rPr>
+          <w:b/>
+          <w:bCs/>
+          <w:u w:val="single"/>
+        </w:rPr>
+        <w:t xml:space="preserve">Google </w:t>
+      </w:r>
+      <w:proofErr w:type="spellStart"/>
+      <w:r>
+        <w:rPr>
+          <w:b/>
+          <w:bCs/>
+          <w:u w:val="single"/>
+        </w:rPr>
+        <w:t>Docs</w:t>
+      </w:r>
+      <w:proofErr w:type="spellEnd"/>
+      <w:r>
+        <w:rPr>
+          <w:b/>
+          <w:bCs/>
+          <w:u w:val="single"/>
+        </w:rPr>
+        <w:t xml:space="preserve"> erstellen </w:t>
+      </w:r>
+    </w:p>
+    <w:p>
+      <w:pPr>
+        <w:pStyle w:val="Listenabsatz"/>
+        <w:numPr>
+          <w:ilvl w:val="0"/>
+          <w:numId w:val="1"/>
+        </w:numPr>
+        <w:rPr>
+          <w:b/>
+          <w:bCs/>
+          <w:u w:val="single"/>
+        </w:rPr>
+      </w:pPr>
+      <w:r>
+        <w:t xml:space="preserve">Paper vom London Lab </w:t>
+      </w:r>
+    </w:p>
+    <w:p>
+      <w:pPr>
+        <w:pStyle w:val="Listenabsatz"/>
+        <w:numPr>
+          <w:ilvl w:val="0"/>
+          <w:numId w:val="1"/>
+        </w:numPr>
+        <w:rPr>
+          <w:b/>
+          <w:bCs/>
+          <w:u w:val="single"/>
+        </w:rPr>
+      </w:pPr>
+      <w:proofErr w:type="spellStart"/>
+      <w:r>
+        <w:t>Bioshock</w:t>
+      </w:r>
+      <w:proofErr w:type="spellEnd"/>
+      <w:r>
+        <w:t xml:space="preserve"> </w:t>
+      </w:r>
+      <w:r>
+        <w:t xml:space="preserve">Spiel </w:t>
+      </w:r>
+      <w:r>
+        <w:tab/>
+      </w:r>
+    </w:p>
+    <w:p>
+      <w:pPr>
+        <w:pStyle w:val="Listenabsatz"/>
+        <w:numPr>
+          <w:ilvl w:val="0"/>
+          <w:numId w:val="1"/>
+        </w:numPr>
+      </w:pPr>
+      <w:r>
+        <w:t>Welt ist kaputt gegangen weil alle gegeneinander in Konfrontation gegangen sind</w:t>
+      </w:r>
+    </w:p>
+    <w:p>
+      <w:pPr>
+        <w:pStyle w:val="Listenabsatz"/>
+        <w:numPr>
+          <w:ilvl w:val="1"/>
+          <w:numId w:val="1"/>
+        </w:numPr>
+      </w:pPr>
+      <w:r>
+        <w:t>Finden Buch vom London Lab</w:t>
+      </w:r>
+    </w:p>
+    <w:p>
+      <w:pPr>
+        <w:pStyle w:val="Listenabsatz"/>
+        <w:numPr>
+          <w:ilvl w:val="1"/>
+          <w:numId w:val="1"/>
+        </w:numPr>
+      </w:pPr>
+      <w:r>
+        <w:t xml:space="preserve">Versuchen Kooperation um Welt wieder aufzubauen </w:t>
+      </w:r>
+    </w:p>
+    <w:p>
+      <w:pPr>
+        <w:pStyle w:val="Listenabsatz"/>
+        <w:numPr>
+          <w:ilvl w:val="1"/>
+          <w:numId w:val="1"/>
+        </w:numPr>
+      </w:pPr>
+      <w:r>
+        <w:t>Flugzeugabsturz/Schiff Wrack</w:t>
+      </w:r>
+    </w:p>
+    <w:p>
+      <w:pPr>
+        <w:pStyle w:val="Listenabsatz"/>
+        <w:numPr>
+          <w:ilvl w:val="0"/>
+          <w:numId w:val="1"/>
+        </w:numPr>
+      </w:pPr>
     </w:p>
     <w:sectPr>
       <w:pgSz w:w="11906" w:h="16838"/>
@@ -982,7 +2374,7 @@
       </w:pPr>
     </w:pPrDefault>
   </w:docDefaults>
-  <w:latentStyles w:defLockedState="0" w:defUIPriority="99" w:defSemiHidden="0" w:defUnhideWhenUsed="0" w:defQFormat="0" w:count="377">
+  <w:latentStyles w:defLockedState="0" w:defUIPriority="99" w:defSemiHidden="0" w:defUnhideWhenUsed="0" w:defQFormat="0" w:count="376">
     <w:lsdException w:name="Normal" w:uiPriority="0" w:qFormat="1"/>
     <w:lsdException w:name="heading 1" w:uiPriority="9" w:qFormat="1"/>
     <w:lsdException w:name="heading 2" w:semiHidden="1" w:uiPriority="9" w:unhideWhenUsed="1" w:qFormat="1"/>
@@ -1359,7 +2751,6 @@
     <w:lsdException w:name="Hashtag" w:semiHidden="1" w:unhideWhenUsed="1"/>
     <w:lsdException w:name="Unresolved Mention" w:semiHidden="1" w:unhideWhenUsed="1"/>
     <w:lsdException w:name="Smart Link" w:semiHidden="1" w:unhideWhenUsed="1"/>
-    <w:lsdException w:name="Smart Link Error" w:semiHidden="1" w:unhideWhenUsed="1"/>
   </w:latentStyles>
   <w:style w:type="paragraph" w:default="1" w:styleId="Standard">
     <w:name w:val="Normal"/>
@@ -1412,6 +2803,36 @@
     <w:rPr>
       <w:color w:val="0563C1" w:themeColor="hyperlink"/>
       <w:u w:val="single"/>
+    </w:rPr>
+  </w:style>
+  <w:style w:type="paragraph" w:styleId="Sprechblasentext">
+    <w:name w:val="Balloon Text"/>
+    <w:basedOn w:val="Standard"/>
+    <w:link w:val="SprechblasentextZchn"/>
+    <w:uiPriority w:val="99"/>
+    <w:semiHidden/>
+    <w:unhideWhenUsed/>
+    <w:rsid w:val="00BE6330"/>
+    <w:pPr>
+      <w:spacing w:after="0" w:line="240" w:lineRule="auto"/>
+    </w:pPr>
+    <w:rPr>
+      <w:rFonts w:ascii="Segoe UI" w:hAnsi="Segoe UI" w:cs="Segoe UI"/>
+      <w:sz w:val="18"/>
+      <w:szCs w:val="18"/>
+    </w:rPr>
+  </w:style>
+  <w:style w:type="character" w:customStyle="1" w:styleId="SprechblasentextZchn">
+    <w:name w:val="Sprechblasentext Zchn"/>
+    <w:basedOn w:val="Absatz-Standardschriftart"/>
+    <w:link w:val="Sprechblasentext"/>
+    <w:uiPriority w:val="99"/>
+    <w:semiHidden/>
+    <w:rsid w:val="00BE6330"/>
+    <w:rPr>
+      <w:rFonts w:ascii="Segoe UI" w:hAnsi="Segoe UI" w:cs="Segoe UI"/>
+      <w:sz w:val="18"/>
+      <w:szCs w:val="18"/>
     </w:rPr>
   </w:style>
 </w:styles>

</xml_diff>